<commit_message>
updated MBE Summit 2019 submission template
</commit_message>
<xml_diff>
--- a/MBE-Summit/MBE2019_paper-title.docx
+++ b/MBE-Summit/MBE2019_paper-title.docx
@@ -460,7 +460,25 @@
           <w:i/>
           <w:szCs w:val="18"/>
         </w:rPr>
-        <w:t>Abstract (if manuscript)</w:t>
+        <w:t>Abstract (</w:t>
+      </w:r>
+      <w:r>
+        <w:rPr>
+          <w:rFonts w:ascii="Arial" w:hAnsi="Arial" w:cs="Arial"/>
+          <w:i/>
+          <w:szCs w:val="18"/>
+        </w:rPr>
+        <w:t>required</w:t>
+      </w:r>
+      <w:bookmarkStart w:id="2" w:name="_GoBack"/>
+      <w:bookmarkEnd w:id="2"/>
+      <w:r>
+        <w:rPr>
+          <w:rFonts w:ascii="Arial" w:hAnsi="Arial" w:cs="Arial"/>
+          <w:i/>
+          <w:szCs w:val="18"/>
+        </w:rPr>
+        <w:t>)</w:t>
       </w:r>
     </w:p>
     <w:p>
@@ -536,8 +554,6 @@
         </w:rPr>
         <w:t>minimum, 4,000 words maximum.</w:t>
       </w:r>
-      <w:bookmarkStart w:id="2" w:name="_GoBack"/>
-      <w:bookmarkEnd w:id="2"/>
     </w:p>
     <w:sectPr>
       <w:footerReference w:type="default" r:id="rId8"/>
@@ -1953,7 +1969,7 @@
 </file>
 
 <file path=customXml/itemProps1.xml><?xml version="1.0" encoding="utf-8"?>
-<ds:datastoreItem xmlns:ds="http://schemas.openxmlformats.org/officeDocument/2006/customXml" ds:itemID="{576480CE-2D8D-45F2-9E41-D1D194DE7CAE}">
+<ds:datastoreItem xmlns:ds="http://schemas.openxmlformats.org/officeDocument/2006/customXml" ds:itemID="{FC3AC2AC-1651-4A1E-9FF9-49BFB30F7985}">
   <ds:schemaRefs>
     <ds:schemaRef ds:uri="http://schemas.openxmlformats.org/officeDocument/2006/bibliography"/>
   </ds:schemaRefs>

</xml_diff>